<commit_message>
Erro de portugues corrigido
</commit_message>
<xml_diff>
--- a/Relatório 3 - CES33 - Davi e Eduardo.docx
+++ b/Relatório 3 - CES33 - Davi e Eduardo.docx
@@ -7622,7 +7622,15 @@
         <w:ind w:left="404" w:firstLine="202"/>
       </w:pPr>
       <w:r>
-        <w:t>Finalmente, a versão não sequêncial foi de fácil implementação comparada à sequencial. Considerando-se os desempenhos, essa solução é preferível e dá mais conforto ao usuário, sabendo que após retornado o resultado ele terá tempo de fazer uma segunda validação dos dados. Contudo, caso não seja possível utilizar a solução não sequencial, não há grandes perdas, apenas um atraso na entrega do resultado, que dificilmente será prejudicial.</w:t>
+        <w:t>Finalmente, a vers</w:t>
+      </w:r>
+      <w:r>
+        <w:t>ão não seque</w:t>
+      </w:r>
+      <w:bookmarkStart w:id="2" w:name="_GoBack"/>
+      <w:bookmarkEnd w:id="2"/>
+      <w:r>
+        <w:t>ncial foi de fácil implementação comparada à sequencial. Considerando-se os desempenhos, essa solução é preferível e dá mais conforto ao usuário, sabendo que após retornado o resultado ele terá tempo de fazer uma segunda validação dos dados. Contudo, caso não seja possível utilizar a solução não sequencial, não há grandes perdas, apenas um atraso na entrega do resultado, que dificilmente será prejudicial.</w:t>
       </w:r>
     </w:p>
     <w:p>
@@ -7658,8 +7666,6 @@
       <w:r>
         <w:t xml:space="preserve"> de cada uma das dimensões do domínio, e não é possível estabelecer uma relação entre eles.</w:t>
       </w:r>
-      <w:bookmarkStart w:id="2" w:name="_GoBack"/>
-      <w:bookmarkEnd w:id="2"/>
     </w:p>
     <w:p/>
     <w:p>
@@ -12115,7 +12121,7 @@
 </file>
 
 <file path=customXml/itemProps1.xml><?xml version="1.0" encoding="utf-8"?>
-<ds:datastoreItem xmlns:ds="http://schemas.openxmlformats.org/officeDocument/2006/customXml" ds:itemID="{1FFEB943-5083-494D-962F-E9AFC8F9FA5D}">
+<ds:datastoreItem xmlns:ds="http://schemas.openxmlformats.org/officeDocument/2006/customXml" ds:itemID="{CF50B847-8DDA-1A40-99BF-677706AC079A}">
   <ds:schemaRefs>
     <ds:schemaRef ds:uri="http://schemas.openxmlformats.org/officeDocument/2006/bibliography"/>
   </ds:schemaRefs>

</xml_diff>